<commit_message>
Hardware design is finished
</commit_message>
<xml_diff>
--- a/Elephant_Detector/project overview.docx
+++ b/Elephant_Detector/project overview.docx
@@ -1706,7 +1706,7 @@
     <w:p>
       <w:r>
         <w:pict>
-          <v:rect id="_x0000_i1037" style="width:0;height:1.5pt" o:hralign="center" o:hrstd="t" o:hr="t" fillcolor="#a0a0a0" stroked="f"/>
+          <v:rect id="_x0000_i1028" style="width:0;height:1.5pt" o:hralign="center" o:hrstd="t" o:hr="t" fillcolor="#a0a0a0" stroked="f"/>
         </w:pict>
       </w:r>
     </w:p>
@@ -2317,7 +2317,7 @@
     <w:p>
       <w:r>
         <w:pict>
-          <v:rect id="_x0000_i1038" style="width:0;height:1.5pt" o:hralign="center" o:hrstd="t" o:hr="t" fillcolor="#a0a0a0" stroked="f"/>
+          <v:rect id="_x0000_i1029" style="width:0;height:1.5pt" o:hralign="center" o:hrstd="t" o:hr="t" fillcolor="#a0a0a0" stroked="f"/>
         </w:pict>
       </w:r>
     </w:p>
@@ -2505,6 +2505,14 @@
       <w:tblPr>
         <w:tblW w:w="0" w:type="auto"/>
         <w:tblCellSpacing w:w="15" w:type="dxa"/>
+        <w:tblBorders>
+          <w:top w:val="single" w:sz="4" w:space="0" w:color="auto"/>
+          <w:left w:val="single" w:sz="4" w:space="0" w:color="auto"/>
+          <w:bottom w:val="single" w:sz="4" w:space="0" w:color="auto"/>
+          <w:right w:val="single" w:sz="4" w:space="0" w:color="auto"/>
+          <w:insideH w:val="single" w:sz="4" w:space="0" w:color="auto"/>
+          <w:insideV w:val="single" w:sz="4" w:space="0" w:color="auto"/>
+        </w:tblBorders>
         <w:tblCellMar>
           <w:top w:w="15" w:type="dxa"/>
           <w:left w:w="15" w:type="dxa"/>
@@ -2514,9 +2522,9 @@
         <w:tblLook w:val="04A0" w:firstRow="1" w:lastRow="0" w:firstColumn="1" w:lastColumn="0" w:noHBand="0" w:noVBand="1"/>
       </w:tblPr>
       <w:tblGrid>
-        <w:gridCol w:w="2499"/>
-        <w:gridCol w:w="4249"/>
-        <w:gridCol w:w="2612"/>
+        <w:gridCol w:w="2506"/>
+        <w:gridCol w:w="4225"/>
+        <w:gridCol w:w="2619"/>
       </w:tblGrid>
       <w:tr>
         <w:trPr>
@@ -3640,6 +3648,8 @@
               </w:rPr>
               <w:t>VCC → ESP32-S3 Power</w:t>
             </w:r>
+            <w:bookmarkStart w:id="0" w:name="_GoBack"/>
+            <w:bookmarkEnd w:id="0"/>
           </w:p>
         </w:tc>
         <w:tc>
@@ -4651,10 +4661,7 @@
         <w:t>🔋📟🐘</w:t>
       </w:r>
     </w:p>
-    <w:p>
-      <w:bookmarkStart w:id="0" w:name="_GoBack"/>
-      <w:bookmarkEnd w:id="0"/>
-    </w:p>
+    <w:p/>
     <w:sectPr>
       <w:pgSz w:w="12240" w:h="15840"/>
       <w:pgMar w:top="1440" w:right="1440" w:bottom="1440" w:left="1440" w:header="708" w:footer="708" w:gutter="0"/>

</xml_diff>